<commit_message>
Add exported object data files, Modify LoadObject() to match exported data, Apply multiple materials to an object through submesh, Fix Diagonal Movement Bug
</commit_message>
<xml_diff>
--- a/작업일지/작업일지(0130~0205).docx
+++ b/작업일지/작업일지(0130~0205).docx
@@ -174,6 +174,7 @@
                 <w:sz w:val="22"/>
               </w:rPr>
             </w:pPr>
+            <w:proofErr w:type="spellStart"/>
             <w:r>
               <w:rPr>
                 <w:rFonts w:hint="eastAsia"/>
@@ -182,6 +183,7 @@
               </w:rPr>
               <w:t>팀명</w:t>
             </w:r>
+            <w:proofErr w:type="spellEnd"/>
           </w:p>
         </w:tc>
         <w:tc>
@@ -530,6 +532,207 @@
                 <w:bCs/>
               </w:rPr>
             </w:pPr>
+            <w:proofErr w:type="spellStart"/>
+            <w:r>
+              <w:rPr>
+                <w:rFonts w:hint="eastAsia"/>
+                <w:b/>
+                <w:bCs/>
+              </w:rPr>
+              <w:t>익스포터</w:t>
+            </w:r>
+            <w:proofErr w:type="spellEnd"/>
+            <w:r>
+              <w:rPr>
+                <w:rFonts w:hint="eastAsia"/>
+                <w:b/>
+                <w:bCs/>
+              </w:rPr>
+              <w:t xml:space="preserve"> 분석 및</w:t>
+            </w:r>
+            <w:r>
+              <w:rPr>
+                <w:rFonts w:hint="eastAsia"/>
+                <w:b/>
+                <w:bCs/>
+              </w:rPr>
+              <w:t xml:space="preserve"> 변경</w:t>
+            </w:r>
+            <w:r>
+              <w:rPr>
+                <w:rFonts w:hint="eastAsia"/>
+                <w:b/>
+                <w:bCs/>
+              </w:rPr>
+              <w:t>,</w:t>
+            </w:r>
+            <w:r>
+              <w:rPr>
+                <w:b/>
+                <w:bCs/>
+              </w:rPr>
+              <w:t xml:space="preserve"> </w:t>
+            </w:r>
+            <w:proofErr w:type="spellStart"/>
+            <w:r>
+              <w:rPr>
+                <w:rFonts w:hint="eastAsia"/>
+                <w:b/>
+                <w:bCs/>
+              </w:rPr>
+              <w:t>익스포터</w:t>
+            </w:r>
+            <w:r>
+              <w:rPr>
+                <w:rFonts w:hint="eastAsia"/>
+                <w:b/>
+                <w:bCs/>
+              </w:rPr>
+              <w:t>를</w:t>
+            </w:r>
+            <w:proofErr w:type="spellEnd"/>
+            <w:r>
+              <w:rPr>
+                <w:rFonts w:hint="eastAsia"/>
+                <w:b/>
+                <w:bCs/>
+              </w:rPr>
+              <w:t xml:space="preserve"> 통한 오브젝트 데이터 생성</w:t>
+            </w:r>
+          </w:p>
+          <w:p>
+            <w:pPr>
+              <w:pStyle w:val="a4"/>
+              <w:widowControl/>
+              <w:numPr>
+                <w:ilvl w:val="0"/>
+                <w:numId w:val="8"/>
+              </w:numPr>
+              <w:wordWrap/>
+              <w:autoSpaceDE/>
+              <w:autoSpaceDN/>
+              <w:ind w:leftChars="0"/>
+              <w:rPr>
+                <w:b/>
+                <w:bCs/>
+              </w:rPr>
+            </w:pPr>
+            <w:r>
+              <w:rPr>
+                <w:rFonts w:hint="eastAsia"/>
+                <w:b/>
+                <w:bCs/>
+              </w:rPr>
+              <w:t>I</w:t>
+            </w:r>
+            <w:r>
+              <w:rPr>
+                <w:b/>
+                <w:bCs/>
+              </w:rPr>
+              <w:t xml:space="preserve">nput Key </w:t>
+            </w:r>
+            <w:r>
+              <w:rPr>
+                <w:rFonts w:hint="eastAsia"/>
+                <w:b/>
+                <w:bCs/>
+              </w:rPr>
+              <w:t>클라이언트에서 처리하는 방식으로 변경</w:t>
+            </w:r>
+          </w:p>
+          <w:p>
+            <w:pPr>
+              <w:pStyle w:val="a4"/>
+              <w:widowControl/>
+              <w:numPr>
+                <w:ilvl w:val="0"/>
+                <w:numId w:val="8"/>
+              </w:numPr>
+              <w:wordWrap/>
+              <w:autoSpaceDE/>
+              <w:autoSpaceDN/>
+              <w:ind w:leftChars="0"/>
+              <w:rPr>
+                <w:b/>
+                <w:bCs/>
+              </w:rPr>
+            </w:pPr>
+            <w:r>
+              <w:rPr>
+                <w:rFonts w:hint="eastAsia"/>
+                <w:b/>
+                <w:bCs/>
+              </w:rPr>
+              <w:t>여러</w:t>
+            </w:r>
+            <w:r>
+              <w:rPr>
+                <w:rFonts w:hint="eastAsia"/>
+                <w:b/>
+                <w:bCs/>
+              </w:rPr>
+              <w:t xml:space="preserve"> 클라이언트</w:t>
+            </w:r>
+            <w:r>
+              <w:rPr>
+                <w:rFonts w:hint="eastAsia"/>
+                <w:b/>
+                <w:bCs/>
+              </w:rPr>
+              <w:t xml:space="preserve"> 접속</w:t>
+            </w:r>
+            <w:r>
+              <w:rPr>
+                <w:rFonts w:hint="eastAsia"/>
+                <w:b/>
+                <w:bCs/>
+              </w:rPr>
+              <w:t>상태에서 캐릭터들이 방향 동기화되던 버그 수정</w:t>
+            </w:r>
+          </w:p>
+          <w:p>
+            <w:pPr>
+              <w:pStyle w:val="a4"/>
+              <w:widowControl/>
+              <w:numPr>
+                <w:ilvl w:val="0"/>
+                <w:numId w:val="8"/>
+              </w:numPr>
+              <w:wordWrap/>
+              <w:autoSpaceDE/>
+              <w:autoSpaceDN/>
+              <w:ind w:leftChars="0"/>
+              <w:rPr>
+                <w:rFonts w:hint="eastAsia"/>
+                <w:b/>
+                <w:bCs/>
+              </w:rPr>
+            </w:pPr>
+            <w:r>
+              <w:rPr>
+                <w:rFonts w:hint="eastAsia"/>
+                <w:b/>
+                <w:bCs/>
+              </w:rPr>
+              <w:t>카메라 위치</w:t>
+            </w:r>
+            <w:r>
+              <w:rPr>
+                <w:rFonts w:hint="eastAsia"/>
+                <w:b/>
+                <w:bCs/>
+              </w:rPr>
+              <w:t>와 거리</w:t>
+            </w:r>
+            <w:r>
+              <w:rPr>
+                <w:rFonts w:hint="eastAsia"/>
+                <w:b/>
+                <w:bCs/>
+              </w:rPr>
+              <w:t>를 좀 더 높고 멀게 변경</w:t>
+            </w:r>
           </w:p>
           <w:p>
             <w:pPr>
@@ -585,12 +788,29 @@
               </w:rPr>
               <w:t xml:space="preserve"> </w:t>
             </w:r>
-            <w:r>
-              <w:rPr>
-                <w:rFonts w:hint="eastAsia"/>
-                <w:b/>
-              </w:rPr>
-              <w:t>멀티쓰레드 클라이언트 구현 완료(</w:t>
+            <w:proofErr w:type="spellStart"/>
+            <w:r>
+              <w:rPr>
+                <w:rFonts w:hint="eastAsia"/>
+                <w:b/>
+              </w:rPr>
+              <w:t>멀티쓰레드</w:t>
+            </w:r>
+            <w:proofErr w:type="spellEnd"/>
+            <w:r>
+              <w:rPr>
+                <w:rFonts w:hint="eastAsia"/>
+                <w:b/>
+              </w:rPr>
+              <w:t xml:space="preserve"> 클라이언트 구현 </w:t>
+            </w:r>
+            <w:proofErr w:type="gramStart"/>
+            <w:r>
+              <w:rPr>
+                <w:rFonts w:hint="eastAsia"/>
+                <w:b/>
+              </w:rPr>
+              <w:t>완료(</w:t>
             </w:r>
             <w:r>
               <w:rPr>
@@ -603,7 +823,31 @@
                 <w:rFonts w:hint="eastAsia"/>
                 <w:b/>
               </w:rPr>
-              <w:t>멀티 커멘드 리스트 구현 )</w:t>
+              <w:t>멀티</w:t>
+            </w:r>
+            <w:proofErr w:type="gramEnd"/>
+            <w:r>
+              <w:rPr>
+                <w:rFonts w:hint="eastAsia"/>
+                <w:b/>
+              </w:rPr>
+              <w:t xml:space="preserve"> </w:t>
+            </w:r>
+            <w:proofErr w:type="spellStart"/>
+            <w:r>
+              <w:rPr>
+                <w:rFonts w:hint="eastAsia"/>
+                <w:b/>
+              </w:rPr>
+              <w:t>커멘드</w:t>
+            </w:r>
+            <w:proofErr w:type="spellEnd"/>
+            <w:r>
+              <w:rPr>
+                <w:rFonts w:hint="eastAsia"/>
+                <w:b/>
+              </w:rPr>
+              <w:t xml:space="preserve"> 리스트 구현 )</w:t>
             </w:r>
           </w:p>
         </w:tc>
@@ -720,12 +964,21 @@
         </w:rPr>
         <w:t xml:space="preserve">프레임 단위로 변경 및 </w:t>
       </w:r>
+      <w:proofErr w:type="spellStart"/>
       <w:r>
         <w:rPr>
           <w:b/>
           <w:sz w:val="22"/>
         </w:rPr>
-        <w:t xml:space="preserve">npc </w:t>
+        <w:t>npc</w:t>
+      </w:r>
+      <w:proofErr w:type="spellEnd"/>
+      <w:r>
+        <w:rPr>
+          <w:b/>
+          <w:sz w:val="22"/>
+        </w:rPr>
+        <w:t xml:space="preserve"> </w:t>
       </w:r>
       <w:r>
         <w:rPr>
@@ -759,25 +1012,39 @@
         <w:autoSpaceDN/>
         <w:ind w:left="760"/>
         <w:rPr>
+          <w:b/>
+          <w:sz w:val="22"/>
+        </w:rPr>
+      </w:pPr>
+      <w:r>
+        <w:rPr>
           <w:rFonts w:hint="eastAsia"/>
           <w:b/>
           <w:sz w:val="22"/>
         </w:rPr>
-      </w:pPr>
+        <w:t xml:space="preserve">스트레스 테스트 기본 작업 수행 </w:t>
+      </w:r>
+      <w:r>
+        <w:rPr>
+          <w:b/>
+          <w:sz w:val="22"/>
+        </w:rPr>
+        <w:t xml:space="preserve">– </w:t>
+      </w:r>
       <w:r>
         <w:rPr>
           <w:rFonts w:hint="eastAsia"/>
           <w:b/>
           <w:sz w:val="22"/>
         </w:rPr>
-        <w:t xml:space="preserve">스트레스 테스트 기본 작업 수행 </w:t>
+        <w:t xml:space="preserve">이때 최대 인원 약 </w:t>
       </w:r>
       <w:r>
         <w:rPr>
           <w:b/>
           <w:sz w:val="22"/>
         </w:rPr>
-        <w:t xml:space="preserve">– </w:t>
+        <w:t>700</w:t>
       </w:r>
       <w:r>
         <w:rPr>
@@ -785,21 +1052,6 @@
           <w:b/>
           <w:sz w:val="22"/>
         </w:rPr>
-        <w:t xml:space="preserve">이때 최대 인원 약 </w:t>
-      </w:r>
-      <w:r>
-        <w:rPr>
-          <w:b/>
-          <w:sz w:val="22"/>
-        </w:rPr>
-        <w:t>700</w:t>
-      </w:r>
-      <w:r>
-        <w:rPr>
-          <w:rFonts w:hint="eastAsia"/>
-          <w:b/>
-          <w:sz w:val="22"/>
-        </w:rPr>
         <w:t>명 정도 접속 확인</w:t>
       </w:r>
     </w:p>
@@ -812,50 +1064,6 @@
           <w:rFonts w:hint="eastAsia"/>
         </w:rPr>
         <w:t>김덕현</w:t>
-      </w:r>
-    </w:p>
-    <w:p>
-      <w:pPr>
-        <w:widowControl/>
-        <w:wordWrap/>
-        <w:autoSpaceDE/>
-        <w:autoSpaceDN/>
-      </w:pPr>
-    </w:p>
-    <w:p>
-      <w:pPr>
-        <w:widowControl/>
-        <w:wordWrap/>
-        <w:autoSpaceDE/>
-        <w:autoSpaceDN/>
-      </w:pPr>
-    </w:p>
-    <w:p>
-      <w:pPr>
-        <w:widowControl/>
-        <w:wordWrap/>
-        <w:autoSpaceDE/>
-        <w:autoSpaceDN/>
-        <w:rPr>
-          <w:rFonts w:asciiTheme="majorHAnsi" w:eastAsiaTheme="majorEastAsia" w:hAnsiTheme="majorHAnsi" w:cstheme="majorBidi"/>
-          <w:sz w:val="28"/>
-          <w:szCs w:val="28"/>
-        </w:rPr>
-      </w:pPr>
-      <w:r>
-        <w:br w:type="page"/>
-      </w:r>
-    </w:p>
-    <w:p>
-      <w:pPr>
-        <w:pStyle w:val="1"/>
-      </w:pPr>
-      <w:r>
-        <w:rPr>
-          <w:rFonts w:hint="eastAsia"/>
-        </w:rPr>
-        <w:lastRenderedPageBreak/>
-        <w:t>임해인</w:t>
       </w:r>
     </w:p>
     <w:p>
@@ -868,12 +1076,197 @@
         <w:ind w:leftChars="0"/>
         <w:jc w:val="left"/>
       </w:pPr>
+      <w:proofErr w:type="spellStart"/>
       <w:r>
         <w:rPr>
           <w:rFonts w:hint="eastAsia"/>
           <w:b/>
-        </w:rPr>
-        <w:t>멀티 커멘드 리스트를 이용한 클라이언트 구현 완료</w:t>
+          <w:bCs/>
+        </w:rPr>
+        <w:t>익스포터</w:t>
+      </w:r>
+      <w:proofErr w:type="spellEnd"/>
+      <w:r>
+        <w:rPr>
+          <w:rFonts w:hint="eastAsia"/>
+          <w:b/>
+          <w:bCs/>
+        </w:rPr>
+        <w:t xml:space="preserve"> 분석 및 변경,</w:t>
+      </w:r>
+      <w:r>
+        <w:rPr>
+          <w:b/>
+          <w:bCs/>
+        </w:rPr>
+        <w:t xml:space="preserve"> </w:t>
+      </w:r>
+      <w:proofErr w:type="spellStart"/>
+      <w:r>
+        <w:rPr>
+          <w:rFonts w:hint="eastAsia"/>
+          <w:b/>
+          <w:bCs/>
+        </w:rPr>
+        <w:t>익스포터를</w:t>
+      </w:r>
+      <w:proofErr w:type="spellEnd"/>
+      <w:r>
+        <w:rPr>
+          <w:rFonts w:hint="eastAsia"/>
+          <w:b/>
+          <w:bCs/>
+        </w:rPr>
+        <w:t xml:space="preserve"> 통한 오브젝트 데이터 생성</w:t>
+      </w:r>
+    </w:p>
+    <w:p>
+      <w:pPr>
+        <w:pStyle w:val="a4"/>
+        <w:widowControl/>
+        <w:numPr>
+          <w:ilvl w:val="0"/>
+          <w:numId w:val="17"/>
+        </w:numPr>
+        <w:wordWrap/>
+        <w:autoSpaceDE/>
+        <w:autoSpaceDN/>
+        <w:ind w:leftChars="0"/>
+        <w:rPr>
+          <w:b/>
+          <w:bCs/>
+        </w:rPr>
+      </w:pPr>
+      <w:r>
+        <w:rPr>
+          <w:rFonts w:hint="eastAsia"/>
+          <w:b/>
+          <w:bCs/>
+        </w:rPr>
+        <w:t>I</w:t>
+      </w:r>
+      <w:r>
+        <w:rPr>
+          <w:b/>
+          <w:bCs/>
+        </w:rPr>
+        <w:t xml:space="preserve">nput Key </w:t>
+      </w:r>
+      <w:r>
+        <w:rPr>
+          <w:rFonts w:hint="eastAsia"/>
+          <w:b/>
+          <w:bCs/>
+        </w:rPr>
+        <w:t>클라이언트에서 처리하는 방식으로 변경</w:t>
+      </w:r>
+    </w:p>
+    <w:p>
+      <w:pPr>
+        <w:pStyle w:val="a4"/>
+        <w:widowControl/>
+        <w:numPr>
+          <w:ilvl w:val="0"/>
+          <w:numId w:val="17"/>
+        </w:numPr>
+        <w:wordWrap/>
+        <w:autoSpaceDE/>
+        <w:autoSpaceDN/>
+        <w:ind w:leftChars="0"/>
+      </w:pPr>
+      <w:r>
+        <w:rPr>
+          <w:rFonts w:hint="eastAsia"/>
+          <w:b/>
+          <w:bCs/>
+        </w:rPr>
+        <w:t>여러</w:t>
+      </w:r>
+      <w:r>
+        <w:rPr>
+          <w:rFonts w:hint="eastAsia"/>
+          <w:b/>
+          <w:bCs/>
+        </w:rPr>
+        <w:t xml:space="preserve"> 클라이언트</w:t>
+      </w:r>
+      <w:r>
+        <w:rPr>
+          <w:rFonts w:hint="eastAsia"/>
+          <w:b/>
+          <w:bCs/>
+        </w:rPr>
+        <w:t xml:space="preserve"> 접속</w:t>
+      </w:r>
+      <w:r>
+        <w:rPr>
+          <w:rFonts w:hint="eastAsia"/>
+          <w:b/>
+          <w:bCs/>
+        </w:rPr>
+        <w:t>상태에서 캐릭터들이 방향 동기화되던 버그 수정</w:t>
+      </w:r>
+    </w:p>
+    <w:p>
+      <w:pPr>
+        <w:widowControl/>
+        <w:wordWrap/>
+        <w:autoSpaceDE/>
+        <w:autoSpaceDN/>
+        <w:rPr>
+          <w:rFonts w:asciiTheme="majorHAnsi" w:eastAsiaTheme="majorEastAsia" w:hAnsiTheme="majorHAnsi" w:cstheme="majorBidi"/>
+          <w:sz w:val="28"/>
+          <w:szCs w:val="28"/>
+        </w:rPr>
+      </w:pPr>
+      <w:r>
+        <w:br w:type="page"/>
+      </w:r>
+    </w:p>
+    <w:p>
+      <w:pPr>
+        <w:pStyle w:val="1"/>
+      </w:pPr>
+      <w:r>
+        <w:rPr>
+          <w:rFonts w:hint="eastAsia"/>
+        </w:rPr>
+        <w:lastRenderedPageBreak/>
+        <w:t>임해인</w:t>
+      </w:r>
+    </w:p>
+    <w:p>
+      <w:pPr>
+        <w:pStyle w:val="a4"/>
+        <w:numPr>
+          <w:ilvl w:val="0"/>
+          <w:numId w:val="17"/>
+        </w:numPr>
+        <w:ind w:leftChars="0"/>
+        <w:jc w:val="left"/>
+      </w:pPr>
+      <w:r>
+        <w:rPr>
+          <w:rFonts w:hint="eastAsia"/>
+          <w:b/>
+        </w:rPr>
+        <w:t xml:space="preserve">멀티 </w:t>
+      </w:r>
+      <w:proofErr w:type="spellStart"/>
+      <w:r>
+        <w:rPr>
+          <w:rFonts w:hint="eastAsia"/>
+          <w:b/>
+        </w:rPr>
+        <w:t>커멘드</w:t>
+      </w:r>
+      <w:proofErr w:type="spellEnd"/>
+      <w:r>
+        <w:rPr>
+          <w:rFonts w:hint="eastAsia"/>
+          <w:b/>
+        </w:rPr>
+        <w:t xml:space="preserve"> 리스트를 이용한 클라이언트 구현 완료</w:t>
       </w:r>
     </w:p>
     <w:p>
@@ -1091,6 +1484,7 @@
       <w:r>
         <w:t xml:space="preserve"> </w:t>
       </w:r>
+      <w:proofErr w:type="spellStart"/>
       <w:r>
         <w:rPr>
           <w:rFonts w:hint="eastAsia"/>
@@ -1100,6 +1494,7 @@
       <w:r>
         <w:t>enderThread</w:t>
       </w:r>
+      <w:proofErr w:type="spellEnd"/>
       <w:r>
         <w:rPr>
           <w:rFonts w:hint="eastAsia"/>
@@ -1121,7 +1516,21 @@
         <w:rPr>
           <w:rFonts w:hint="eastAsia"/>
         </w:rPr>
-        <w:t>렌더링 쓰레드는 호모 지니어스 방식으로 동작하되,</w:t>
+        <w:t xml:space="preserve">렌더링 쓰레드는 호모 </w:t>
+      </w:r>
+      <w:proofErr w:type="spellStart"/>
+      <w:r>
+        <w:rPr>
+          <w:rFonts w:hint="eastAsia"/>
+        </w:rPr>
+        <w:t>지니어스</w:t>
+      </w:r>
+      <w:proofErr w:type="spellEnd"/>
+      <w:r>
+        <w:rPr>
+          <w:rFonts w:hint="eastAsia"/>
+        </w:rPr>
+        <w:t xml:space="preserve"> 방식으로 동작하되,</w:t>
       </w:r>
       <w:r>
         <w:t xml:space="preserve"> </w:t>
@@ -1445,7 +1854,21 @@
               <w:rPr>
                 <w:rFonts w:hint="eastAsia"/>
               </w:rPr>
-              <w:t>클라이언트 툰 쉐이딩 적용을 위한 코드 분석</w:t>
+              <w:t xml:space="preserve">클라이언트 툰 </w:t>
+            </w:r>
+            <w:proofErr w:type="spellStart"/>
+            <w:r>
+              <w:rPr>
+                <w:rFonts w:hint="eastAsia"/>
+              </w:rPr>
+              <w:t>쉐이딩</w:t>
+            </w:r>
+            <w:proofErr w:type="spellEnd"/>
+            <w:r>
+              <w:rPr>
+                <w:rFonts w:hint="eastAsia"/>
+              </w:rPr>
+              <w:t xml:space="preserve"> 적용을 위한 코드 분석</w:t>
             </w:r>
           </w:p>
         </w:tc>

</xml_diff>